<commit_message>
Logout if not logged
</commit_message>
<xml_diff>
--- a/UserGuide.docx
+++ b/UserGuide.docx
@@ -812,16 +812,16 @@
                 <w:noProof/>
               </w:rPr>
               <w:drawing>
-                <wp:anchor distT="0" distB="0" distL="114300" distR="114300" simplePos="0" relativeHeight="251717632" behindDoc="0" locked="0" layoutInCell="1" allowOverlap="1" wp14:anchorId="159E8DB7" wp14:editId="7EAF5894">
+                <wp:anchor distT="0" distB="0" distL="114300" distR="114300" simplePos="0" relativeHeight="251717632" behindDoc="0" locked="0" layoutInCell="1" allowOverlap="1" wp14:anchorId="159E8DB7" wp14:editId="394C7E78">
                   <wp:simplePos x="0" y="0"/>
                   <wp:positionH relativeFrom="column">
-                    <wp:posOffset>73189</wp:posOffset>
+                    <wp:posOffset>75565</wp:posOffset>
                   </wp:positionH>
                   <wp:positionV relativeFrom="paragraph">
-                    <wp:posOffset>50101</wp:posOffset>
+                    <wp:posOffset>46990</wp:posOffset>
                   </wp:positionV>
-                  <wp:extent cx="1952090" cy="415925"/>
-                  <wp:effectExtent l="0" t="0" r="0" b="3175"/>
+                  <wp:extent cx="2133600" cy="415904"/>
+                  <wp:effectExtent l="0" t="0" r="0" b="3810"/>
                   <wp:wrapNone/>
                   <wp:docPr id="1567280138" name="Picture 1"/>
                   <wp:cNvGraphicFramePr>
@@ -849,7 +849,7 @@
                         <pic:spPr>
                           <a:xfrm>
                             <a:off x="0" y="0"/>
-                            <a:ext cx="1952090" cy="415925"/>
+                            <a:ext cx="2152712" cy="419629"/>
                           </a:xfrm>
                           <a:prstGeom prst="rect">
                             <a:avLst/>
@@ -930,15 +930,15 @@
                 <w:noProof/>
               </w:rPr>
               <w:drawing>
-                <wp:anchor distT="0" distB="0" distL="114300" distR="114300" simplePos="0" relativeHeight="251718656" behindDoc="0" locked="0" layoutInCell="1" allowOverlap="1" wp14:anchorId="27E62153" wp14:editId="429934DC">
+                <wp:anchor distT="0" distB="0" distL="114300" distR="114300" simplePos="0" relativeHeight="251718656" behindDoc="0" locked="0" layoutInCell="1" allowOverlap="1" wp14:anchorId="27E62153" wp14:editId="54F24D11">
                   <wp:simplePos x="0" y="0"/>
                   <wp:positionH relativeFrom="column">
-                    <wp:posOffset>119480</wp:posOffset>
+                    <wp:posOffset>121285</wp:posOffset>
                   </wp:positionH>
                   <wp:positionV relativeFrom="paragraph">
-                    <wp:posOffset>82851</wp:posOffset>
+                    <wp:posOffset>43666</wp:posOffset>
                   </wp:positionV>
-                  <wp:extent cx="1582133" cy="223666"/>
+                  <wp:extent cx="1851660" cy="261769"/>
                   <wp:effectExtent l="0" t="0" r="0" b="5080"/>
                   <wp:wrapNone/>
                   <wp:docPr id="754551377" name="Picture 1"/>
@@ -967,7 +967,7 @@
                         <pic:spPr>
                           <a:xfrm>
                             <a:off x="0" y="0"/>
-                            <a:ext cx="1582133" cy="223666"/>
+                            <a:ext cx="1877847" cy="265471"/>
                           </a:xfrm>
                           <a:prstGeom prst="rect">
                             <a:avLst/>
@@ -1052,16 +1052,16 @@
                 <w:noProof/>
               </w:rPr>
               <w:drawing>
-                <wp:anchor distT="0" distB="0" distL="114300" distR="114300" simplePos="0" relativeHeight="251719680" behindDoc="0" locked="0" layoutInCell="1" allowOverlap="1" wp14:anchorId="0A8DAF3F" wp14:editId="7888B6C3">
+                <wp:anchor distT="0" distB="0" distL="114300" distR="114300" simplePos="0" relativeHeight="251719680" behindDoc="0" locked="0" layoutInCell="1" allowOverlap="1" wp14:anchorId="0A8DAF3F" wp14:editId="58AD59F7">
                   <wp:simplePos x="0" y="0"/>
                   <wp:positionH relativeFrom="column">
-                    <wp:posOffset>145620</wp:posOffset>
+                    <wp:posOffset>147954</wp:posOffset>
                   </wp:positionH>
                   <wp:positionV relativeFrom="paragraph">
-                    <wp:posOffset>66164</wp:posOffset>
+                    <wp:posOffset>24130</wp:posOffset>
                   </wp:positionV>
-                  <wp:extent cx="1597582" cy="1589673"/>
-                  <wp:effectExtent l="19050" t="19050" r="22225" b="10795"/>
+                  <wp:extent cx="1841443" cy="1630680"/>
+                  <wp:effectExtent l="19050" t="19050" r="26035" b="26670"/>
                   <wp:wrapNone/>
                   <wp:docPr id="1412716306" name="Picture 1"/>
                   <wp:cNvGraphicFramePr>
@@ -1089,7 +1089,7 @@
                         <pic:spPr>
                           <a:xfrm>
                             <a:off x="0" y="0"/>
-                            <a:ext cx="1597582" cy="1589673"/>
+                            <a:ext cx="1846890" cy="1635503"/>
                           </a:xfrm>
                           <a:prstGeom prst="rect">
                             <a:avLst/>
@@ -1713,16 +1713,14 @@
               </w:rPr>
               <w:t xml:space="preserve">Служи за добавяне на </w:t>
             </w:r>
-            <w:proofErr w:type="spellStart"/>
             <w:r>
               <w:rPr>
                 <w:rFonts w:ascii="Times New Roman" w:hAnsi="Times New Roman" w:cs="Times New Roman"/>
                 <w:sz w:val="24"/>
                 <w:szCs w:val="24"/>
               </w:rPr>
-              <w:t>съотвения</w:t>
+              <w:t>съответния</w:t>
             </w:r>
-            <w:proofErr w:type="spellEnd"/>
             <w:r>
               <w:rPr>
                 <w:rFonts w:ascii="Times New Roman" w:hAnsi="Times New Roman" w:cs="Times New Roman"/>

</xml_diff>